<commit_message>
อัพเดท Version Control Activity
</commit_message>
<xml_diff>
--- a/แผนภาพ/แผนภาพ Activity/มอดูล ขนาดตู้/ไฟล์ภาพ/V2.8.1 [2021-11-09] Version Control Activity Uc. 8.1 ดูรายการขนาดตู้.docx
+++ b/แผนภาพ/แผนภาพ Activity/มอดูล ขนาดตู้/ไฟล์ภาพ/V2.8.1 [2021-11-09] Version Control Activity Uc. 8.1 ดูรายการขนาดตู้.docx
@@ -1,6 +1,6 @@
 
 <file path=word/document.xml><?xml version="1.0" encoding="utf-8"?>
-<w:document xmlns:wpc="http://schemas.microsoft.com/office/word/2010/wordprocessingCanvas" xmlns:cx="http://schemas.microsoft.com/office/drawing/2014/chartex" xmlns:cx1="http://schemas.microsoft.com/office/drawing/2015/9/8/chartex" xmlns:cx2="http://schemas.microsoft.com/office/drawing/2015/10/21/chartex" xmlns:cx3="http://schemas.microsoft.com/office/drawing/2016/5/9/chartex" xmlns:cx4="http://schemas.microsoft.com/office/drawing/2016/5/10/chartex" xmlns:cx5="http://schemas.microsoft.com/office/drawing/2016/5/11/chartex" xmlns:cx6="http://schemas.microsoft.com/office/drawing/2016/5/12/chartex" xmlns:cx7="http://schemas.microsoft.com/office/drawing/2016/5/13/chartex" xmlns:cx8="http://schemas.microsoft.com/office/drawing/2016/5/14/chartex" xmlns:mc="http://schemas.openxmlformats.org/markup-compatibility/2006" xmlns:aink="http://schemas.microsoft.com/office/drawing/2016/ink" xmlns:am3d="http://schemas.microsoft.com/office/drawing/2017/model3d" xmlns:o="urn:schemas-microsoft-com:office:office" xmlns:r="http://schemas.openxmlformats.org/officeDocument/2006/relationships" xmlns:m="http://schemas.openxmlformats.org/officeDocument/2006/math" xmlns:v="urn:schemas-microsoft-com:vml" xmlns:wp14="http://schemas.microsoft.com/office/word/2010/wordprocessingDrawing" xmlns:wp="http://schemas.openxmlformats.org/drawingml/2006/wordprocessingDrawing" xmlns:w10="urn:schemas-microsoft-com:office:word" xmlns:w="http://schemas.openxmlformats.org/wordprocessingml/2006/main" xmlns:w14="http://schemas.microsoft.com/office/word/2010/wordml" xmlns:w15="http://schemas.microsoft.com/office/word/2012/wordml" xmlns:w16cex="http://schemas.microsoft.com/office/word/2018/wordml/cex" xmlns:w16cid="http://schemas.microsoft.com/office/word/2016/wordml/cid" xmlns:w16="http://schemas.microsoft.com/office/word/2018/wordml" xmlns:w16se="http://schemas.microsoft.com/office/word/2015/wordml/symex" xmlns:wpg="http://schemas.microsoft.com/office/word/2010/wordprocessingGroup" xmlns:wpi="http://schemas.microsoft.com/office/word/2010/wordprocessingInk" xmlns:wne="http://schemas.microsoft.com/office/word/2006/wordml" xmlns:wps="http://schemas.microsoft.com/office/word/2010/wordprocessingShape" mc:Ignorable="w14 w15 w16se w16cid w16 w16cex wp14">
+<w:document xmlns:wpc="http://schemas.microsoft.com/office/word/2010/wordprocessingCanvas" xmlns:cx="http://schemas.microsoft.com/office/drawing/2014/chartex" xmlns:cx1="http://schemas.microsoft.com/office/drawing/2015/9/8/chartex" xmlns:cx2="http://schemas.microsoft.com/office/drawing/2015/10/21/chartex" xmlns:cx3="http://schemas.microsoft.com/office/drawing/2016/5/9/chartex" xmlns:cx4="http://schemas.microsoft.com/office/drawing/2016/5/10/chartex" xmlns:cx5="http://schemas.microsoft.com/office/drawing/2016/5/11/chartex" xmlns:cx6="http://schemas.microsoft.com/office/drawing/2016/5/12/chartex" xmlns:cx7="http://schemas.microsoft.com/office/drawing/2016/5/13/chartex" xmlns:cx8="http://schemas.microsoft.com/office/drawing/2016/5/14/chartex" xmlns:mc="http://schemas.openxmlformats.org/markup-compatibility/2006" xmlns:aink="http://schemas.microsoft.com/office/drawing/2016/ink" xmlns:am3d="http://schemas.microsoft.com/office/drawing/2017/model3d" xmlns:o="urn:schemas-microsoft-com:office:office" xmlns:r="http://schemas.openxmlformats.org/officeDocument/2006/relationships" xmlns:m="http://schemas.openxmlformats.org/officeDocument/2006/math" xmlns:v="urn:schemas-microsoft-com:vml" xmlns:wp14="http://schemas.microsoft.com/office/word/2010/wordprocessingDrawing" xmlns:wp="http://schemas.openxmlformats.org/drawingml/2006/wordprocessingDrawing" xmlns:w10="urn:schemas-microsoft-com:office:word" xmlns:w="http://schemas.openxmlformats.org/wordprocessingml/2006/main" xmlns:w14="http://schemas.microsoft.com/office/word/2010/wordml" xmlns:w15="http://schemas.microsoft.com/office/word/2012/wordml" xmlns:w16cex="http://schemas.microsoft.com/office/word/2018/wordml/cex" xmlns:w16cid="http://schemas.microsoft.com/office/word/2016/wordml/cid" xmlns:w16="http://schemas.microsoft.com/office/word/2018/wordml" xmlns:w16sdtdh="http://schemas.microsoft.com/office/word/2020/wordml/sdtdatahash" xmlns:w16se="http://schemas.microsoft.com/office/word/2015/wordml/symex" xmlns:wpg="http://schemas.microsoft.com/office/word/2010/wordprocessingGroup" xmlns:wpi="http://schemas.microsoft.com/office/word/2010/wordprocessingInk" xmlns:wne="http://schemas.microsoft.com/office/word/2006/wordml" xmlns:wps="http://schemas.microsoft.com/office/word/2010/wordprocessingShape" mc:Ignorable="w14 w15 w16se w16cid w16 w16cex w16sdtdh wp14">
   <w:body>
     <w:p>
       <w:pPr>
@@ -103,21 +103,21 @@
     </w:p>
     <w:tbl>
       <w:tblPr>
-        <w:tblStyle w:val="TableGrid"/>
+        <w:tblStyle w:val="a7"/>
         <w:tblW w:w="0" w:type="auto"/>
         <w:tblLook w:val="04A0" w:firstRow="1" w:lastRow="0" w:firstColumn="1" w:lastColumn="0" w:noHBand="0" w:noVBand="1"/>
       </w:tblPr>
       <w:tblGrid>
         <w:gridCol w:w="985"/>
-        <w:gridCol w:w="1800"/>
-        <w:gridCol w:w="2192"/>
+        <w:gridCol w:w="2070"/>
+        <w:gridCol w:w="1922"/>
         <w:gridCol w:w="1659"/>
         <w:gridCol w:w="1660"/>
       </w:tblGrid>
       <w:tr>
         <w:tc>
           <w:tcPr>
-            <w:tcW w:w="2785" w:type="dxa"/>
+            <w:tcW w:w="3055" w:type="dxa"/>
             <w:gridSpan w:val="2"/>
             <w:shd w:val="clear" w:color="auto" w:fill="70AD47" w:themeFill="accent6"/>
           </w:tcPr>
@@ -146,7 +146,7 @@
         </w:tc>
         <w:tc>
           <w:tcPr>
-            <w:tcW w:w="5511" w:type="dxa"/>
+            <w:tcW w:w="5241" w:type="dxa"/>
             <w:gridSpan w:val="3"/>
             <w:shd w:val="clear" w:color="auto" w:fill="E2EFD9" w:themeFill="accent6" w:themeFillTint="33"/>
           </w:tcPr>
@@ -158,23 +158,13 @@
                 <w:szCs w:val="32"/>
               </w:rPr>
             </w:pPr>
-            <w:proofErr w:type="spellStart"/>
-            <w:r>
-              <w:rPr>
-                <w:rFonts w:ascii="TH Sarabun New" w:hAnsi="TH Sarabun New"/>
-                <w:sz w:val="32"/>
-                <w:szCs w:val="32"/>
-              </w:rPr>
-              <w:t>Uc</w:t>
-            </w:r>
-            <w:proofErr w:type="spellEnd"/>
-            <w:r>
-              <w:rPr>
-                <w:rFonts w:ascii="TH Sarabun New" w:hAnsi="TH Sarabun New"/>
-                <w:sz w:val="32"/>
-                <w:szCs w:val="32"/>
-              </w:rPr>
-              <w:t xml:space="preserve">. </w:t>
+            <w:r>
+              <w:rPr>
+                <w:rFonts w:ascii="TH Sarabun New" w:hAnsi="TH Sarabun New"/>
+                <w:sz w:val="32"/>
+                <w:szCs w:val="32"/>
+              </w:rPr>
+              <w:t xml:space="preserve">Uc. </w:t>
             </w:r>
             <w:r>
               <w:rPr>
@@ -194,7 +184,7 @@
         </w:trPr>
         <w:tc>
           <w:tcPr>
-            <w:tcW w:w="2785" w:type="dxa"/>
+            <w:tcW w:w="3055" w:type="dxa"/>
             <w:gridSpan w:val="2"/>
             <w:shd w:val="clear" w:color="auto" w:fill="70AD47" w:themeFill="accent6"/>
           </w:tcPr>
@@ -224,7 +214,7 @@
         </w:tc>
         <w:tc>
           <w:tcPr>
-            <w:tcW w:w="5511" w:type="dxa"/>
+            <w:tcW w:w="5241" w:type="dxa"/>
             <w:gridSpan w:val="3"/>
             <w:shd w:val="clear" w:color="auto" w:fill="E2EFD9" w:themeFill="accent6" w:themeFillTint="33"/>
           </w:tcPr>
@@ -259,7 +249,7 @@
       <w:tr>
         <w:tc>
           <w:tcPr>
-            <w:tcW w:w="2785" w:type="dxa"/>
+            <w:tcW w:w="3055" w:type="dxa"/>
             <w:gridSpan w:val="2"/>
             <w:shd w:val="clear" w:color="auto" w:fill="70AD47" w:themeFill="accent6"/>
           </w:tcPr>
@@ -289,7 +279,7 @@
         </w:tc>
         <w:tc>
           <w:tcPr>
-            <w:tcW w:w="5511" w:type="dxa"/>
+            <w:tcW w:w="5241" w:type="dxa"/>
             <w:gridSpan w:val="3"/>
             <w:shd w:val="clear" w:color="auto" w:fill="E2EFD9" w:themeFill="accent6" w:themeFillTint="33"/>
           </w:tcPr>
@@ -340,7 +330,7 @@
       <w:tr>
         <w:tc>
           <w:tcPr>
-            <w:tcW w:w="2785" w:type="dxa"/>
+            <w:tcW w:w="3055" w:type="dxa"/>
             <w:gridSpan w:val="2"/>
             <w:shd w:val="clear" w:color="auto" w:fill="70AD47" w:themeFill="accent6"/>
           </w:tcPr>
@@ -380,7 +370,7 @@
         </w:tc>
         <w:tc>
           <w:tcPr>
-            <w:tcW w:w="5511" w:type="dxa"/>
+            <w:tcW w:w="5241" w:type="dxa"/>
             <w:gridSpan w:val="3"/>
             <w:shd w:val="clear" w:color="auto" w:fill="E2EFD9" w:themeFill="accent6" w:themeFillTint="33"/>
           </w:tcPr>
@@ -424,7 +414,7 @@
                 <w:sz w:val="32"/>
                 <w:szCs w:val="32"/>
               </w:rPr>
-              <w:t>DEV</w:t>
+              <w:t>D</w:t>
             </w:r>
             <w:r>
               <w:rPr>
@@ -473,7 +463,7 @@
         </w:tc>
         <w:tc>
           <w:tcPr>
-            <w:tcW w:w="1800" w:type="dxa"/>
+            <w:tcW w:w="2070" w:type="dxa"/>
             <w:tcBorders>
               <w:bottom w:val="single" w:sz="4" w:space="0" w:color="auto"/>
             </w:tcBorders>
@@ -505,7 +495,7 @@
         </w:tc>
         <w:tc>
           <w:tcPr>
-            <w:tcW w:w="2192" w:type="dxa"/>
+            <w:tcW w:w="1922" w:type="dxa"/>
             <w:tcBorders>
               <w:bottom w:val="single" w:sz="4" w:space="0" w:color="auto"/>
             </w:tcBorders>
@@ -629,7 +619,7 @@
         </w:tc>
         <w:tc>
           <w:tcPr>
-            <w:tcW w:w="1800" w:type="dxa"/>
+            <w:tcW w:w="2070" w:type="dxa"/>
             <w:shd w:val="clear" w:color="auto" w:fill="auto"/>
           </w:tcPr>
           <w:p>
@@ -678,12 +668,11 @@
         </w:tc>
         <w:tc>
           <w:tcPr>
-            <w:tcW w:w="2192" w:type="dxa"/>
+            <w:tcW w:w="1922" w:type="dxa"/>
             <w:shd w:val="clear" w:color="auto" w:fill="auto"/>
           </w:tcPr>
           <w:p>
             <w:pPr>
-              <w:jc w:val="center"/>
               <w:rPr>
                 <w:rFonts w:ascii="TH Sarabun New" w:hAnsi="TH Sarabun New"/>
                 <w:sz w:val="32"/>
@@ -782,7 +771,7 @@
                 <w:sz w:val="32"/>
                 <w:szCs w:val="32"/>
               </w:rPr>
-              <w:t>(DEV)</w:t>
+              <w:t>(D)</w:t>
             </w:r>
           </w:p>
         </w:tc>
@@ -808,13 +797,13 @@
                 <w:sz w:val="32"/>
                 <w:szCs w:val="32"/>
               </w:rPr>
-              <w:t>2.3.1</w:t>
-            </w:r>
-          </w:p>
-        </w:tc>
-        <w:tc>
-          <w:tcPr>
-            <w:tcW w:w="1800" w:type="dxa"/>
+              <w:t>2.7.1</w:t>
+            </w:r>
+          </w:p>
+        </w:tc>
+        <w:tc>
+          <w:tcPr>
+            <w:tcW w:w="2070" w:type="dxa"/>
             <w:shd w:val="clear" w:color="auto" w:fill="auto"/>
           </w:tcPr>
           <w:p>
@@ -832,16 +821,16 @@
                 <w:sz w:val="32"/>
                 <w:szCs w:val="32"/>
               </w:rPr>
-              <w:t xml:space="preserve">23 </w:t>
-            </w:r>
-            <w:r>
-              <w:rPr>
-                <w:rFonts w:ascii="TH Sarabun New" w:hAnsi="TH Sarabun New" w:hint="cs"/>
-                <w:sz w:val="32"/>
-                <w:szCs w:val="32"/>
-                <w:cs/>
-              </w:rPr>
-              <w:t xml:space="preserve">กันยายน </w:t>
+              <w:t xml:space="preserve">22 </w:t>
+            </w:r>
+            <w:r>
+              <w:rPr>
+                <w:rFonts w:ascii="TH Sarabun New" w:hAnsi="TH Sarabun New" w:hint="cs"/>
+                <w:sz w:val="32"/>
+                <w:szCs w:val="32"/>
+                <w:cs/>
+              </w:rPr>
+              <w:t xml:space="preserve">ตุลาคม </w:t>
             </w:r>
             <w:r>
               <w:rPr>
@@ -855,22 +844,21 @@
         </w:tc>
         <w:tc>
           <w:tcPr>
-            <w:tcW w:w="2192" w:type="dxa"/>
+            <w:tcW w:w="1922" w:type="dxa"/>
             <w:shd w:val="clear" w:color="auto" w:fill="auto"/>
           </w:tcPr>
           <w:p>
             <w:pPr>
-              <w:jc w:val="center"/>
-              <w:rPr>
-                <w:rFonts w:ascii="TH Sarabun New" w:hAnsi="TH Sarabun New"/>
-                <w:sz w:val="32"/>
-                <w:szCs w:val="32"/>
-                <w:cs/>
-              </w:rPr>
-            </w:pPr>
-            <w:r>
-              <w:rPr>
-                <w:rFonts w:ascii="TH Sarabun New" w:hAnsi="TH Sarabun New" w:hint="cs"/>
+              <w:rPr>
+                <w:rFonts w:ascii="TH Sarabun New" w:hAnsi="TH Sarabun New" w:hint="cs"/>
+                <w:sz w:val="32"/>
+                <w:szCs w:val="32"/>
+                <w:cs/>
+              </w:rPr>
+            </w:pPr>
+            <w:r>
+              <w:rPr>
+                <w:rFonts w:ascii="TH Sarabun New" w:hAnsi="TH Sarabun New"/>
                 <w:sz w:val="32"/>
                 <w:szCs w:val="32"/>
                 <w:cs/>
@@ -888,52 +876,28 @@
             <w:pPr>
               <w:jc w:val="center"/>
               <w:rPr>
-                <w:rFonts w:ascii="TH Sarabun New" w:hAnsi="TH Sarabun New"/>
-                <w:sz w:val="32"/>
-                <w:szCs w:val="32"/>
-              </w:rPr>
-            </w:pPr>
-            <w:r>
-              <w:rPr>
-                <w:rFonts w:ascii="TH Sarabun New" w:hAnsi="TH Sarabun New"/>
-                <w:sz w:val="32"/>
-                <w:szCs w:val="32"/>
-                <w:cs/>
-              </w:rPr>
-              <w:t>วริศรา</w:t>
-            </w:r>
-            <w:r>
-              <w:rPr>
-                <w:rFonts w:ascii="TH Sarabun New" w:hAnsi="TH Sarabun New" w:hint="cs"/>
-                <w:sz w:val="32"/>
-                <w:szCs w:val="32"/>
-                <w:cs/>
-              </w:rPr>
-              <w:t xml:space="preserve"> </w:t>
-            </w:r>
-            <w:r>
-              <w:rPr>
-                <w:rFonts w:ascii="TH Sarabun New" w:hAnsi="TH Sarabun New"/>
-                <w:sz w:val="32"/>
-                <w:szCs w:val="32"/>
-              </w:rPr>
-              <w:t>(</w:t>
-            </w:r>
-            <w:r>
-              <w:rPr>
-                <w:rFonts w:ascii="TH Sarabun New" w:hAnsi="TH Sarabun New"/>
-                <w:sz w:val="32"/>
-                <w:szCs w:val="32"/>
-              </w:rPr>
-              <w:t>DEV</w:t>
-            </w:r>
-            <w:r>
-              <w:rPr>
-                <w:rFonts w:ascii="TH Sarabun New" w:hAnsi="TH Sarabun New"/>
-                <w:sz w:val="32"/>
-                <w:szCs w:val="32"/>
-              </w:rPr>
-              <w:t>)</w:t>
+                <w:rFonts w:ascii="TH Sarabun New" w:hAnsi="TH Sarabun New" w:hint="cs"/>
+                <w:sz w:val="32"/>
+                <w:szCs w:val="32"/>
+                <w:cs/>
+              </w:rPr>
+            </w:pPr>
+            <w:r>
+              <w:rPr>
+                <w:rFonts w:ascii="TH Sarabun New" w:hAnsi="TH Sarabun New"/>
+                <w:sz w:val="32"/>
+                <w:szCs w:val="32"/>
+                <w:cs/>
+              </w:rPr>
+              <w:t xml:space="preserve">วริศรา </w:t>
+            </w:r>
+            <w:r>
+              <w:rPr>
+                <w:rFonts w:ascii="TH Sarabun New" w:hAnsi="TH Sarabun New"/>
+                <w:sz w:val="32"/>
+                <w:szCs w:val="32"/>
+              </w:rPr>
+              <w:t>(D)</w:t>
             </w:r>
           </w:p>
         </w:tc>
@@ -946,52 +910,28 @@
             <w:pPr>
               <w:jc w:val="center"/>
               <w:rPr>
-                <w:rFonts w:ascii="TH Sarabun New" w:hAnsi="TH Sarabun New"/>
-                <w:sz w:val="32"/>
-                <w:szCs w:val="32"/>
-              </w:rPr>
-            </w:pPr>
-            <w:r>
-              <w:rPr>
-                <w:rFonts w:ascii="TH Sarabun New" w:hAnsi="TH Sarabun New"/>
-                <w:sz w:val="32"/>
-                <w:szCs w:val="32"/>
-                <w:cs/>
-              </w:rPr>
-              <w:t>กิตติพศ</w:t>
-            </w:r>
-            <w:r>
-              <w:rPr>
-                <w:rFonts w:ascii="TH Sarabun New" w:hAnsi="TH Sarabun New" w:hint="cs"/>
-                <w:sz w:val="32"/>
-                <w:szCs w:val="32"/>
-                <w:cs/>
-              </w:rPr>
-              <w:t xml:space="preserve"> </w:t>
-            </w:r>
-            <w:r>
-              <w:rPr>
-                <w:rFonts w:ascii="TH Sarabun New" w:hAnsi="TH Sarabun New"/>
-                <w:sz w:val="32"/>
-                <w:szCs w:val="32"/>
-              </w:rPr>
-              <w:t>(</w:t>
-            </w:r>
-            <w:r>
-              <w:rPr>
-                <w:rFonts w:ascii="TH Sarabun New" w:hAnsi="TH Sarabun New"/>
-                <w:sz w:val="32"/>
-                <w:szCs w:val="32"/>
-              </w:rPr>
-              <w:t>SP</w:t>
-            </w:r>
-            <w:r>
-              <w:rPr>
-                <w:rFonts w:ascii="TH Sarabun New" w:hAnsi="TH Sarabun New"/>
-                <w:sz w:val="32"/>
-                <w:szCs w:val="32"/>
-              </w:rPr>
-              <w:t>)</w:t>
+                <w:rFonts w:ascii="TH Sarabun New" w:hAnsi="TH Sarabun New" w:hint="cs"/>
+                <w:sz w:val="32"/>
+                <w:szCs w:val="32"/>
+                <w:cs/>
+              </w:rPr>
+            </w:pPr>
+            <w:r>
+              <w:rPr>
+                <w:rFonts w:ascii="TH Sarabun New" w:hAnsi="TH Sarabun New"/>
+                <w:sz w:val="32"/>
+                <w:szCs w:val="32"/>
+                <w:cs/>
+              </w:rPr>
+              <w:t xml:space="preserve">วิรัตน์ </w:t>
+            </w:r>
+            <w:r>
+              <w:rPr>
+                <w:rFonts w:ascii="TH Sarabun New" w:hAnsi="TH Sarabun New"/>
+                <w:sz w:val="32"/>
+                <w:szCs w:val="32"/>
+              </w:rPr>
+              <w:t>(TL)</w:t>
             </w:r>
           </w:p>
         </w:tc>
@@ -1017,6 +957,214 @@
                 <w:sz w:val="32"/>
                 <w:szCs w:val="32"/>
               </w:rPr>
+              <w:t>2.3.1</w:t>
+            </w:r>
+          </w:p>
+        </w:tc>
+        <w:tc>
+          <w:tcPr>
+            <w:tcW w:w="2070" w:type="dxa"/>
+            <w:shd w:val="clear" w:color="auto" w:fill="auto"/>
+          </w:tcPr>
+          <w:p>
+            <w:pPr>
+              <w:jc w:val="center"/>
+              <w:rPr>
+                <w:rFonts w:ascii="TH Sarabun New" w:hAnsi="TH Sarabun New"/>
+                <w:sz w:val="32"/>
+                <w:szCs w:val="32"/>
+              </w:rPr>
+            </w:pPr>
+            <w:r>
+              <w:rPr>
+                <w:rFonts w:ascii="TH Sarabun New" w:hAnsi="TH Sarabun New"/>
+                <w:sz w:val="32"/>
+                <w:szCs w:val="32"/>
+              </w:rPr>
+              <w:t xml:space="preserve">23 </w:t>
+            </w:r>
+            <w:r>
+              <w:rPr>
+                <w:rFonts w:ascii="TH Sarabun New" w:hAnsi="TH Sarabun New" w:hint="cs"/>
+                <w:sz w:val="32"/>
+                <w:szCs w:val="32"/>
+                <w:cs/>
+              </w:rPr>
+              <w:t xml:space="preserve">กันยายน </w:t>
+            </w:r>
+            <w:r>
+              <w:rPr>
+                <w:rFonts w:ascii="TH Sarabun New" w:hAnsi="TH Sarabun New"/>
+                <w:sz w:val="32"/>
+                <w:szCs w:val="32"/>
+              </w:rPr>
+              <w:t>2564</w:t>
+            </w:r>
+          </w:p>
+        </w:tc>
+        <w:tc>
+          <w:tcPr>
+            <w:tcW w:w="1922" w:type="dxa"/>
+            <w:shd w:val="clear" w:color="auto" w:fill="auto"/>
+          </w:tcPr>
+          <w:p>
+            <w:pPr>
+              <w:rPr>
+                <w:rFonts w:ascii="TH Sarabun New" w:hAnsi="TH Sarabun New"/>
+                <w:sz w:val="32"/>
+                <w:szCs w:val="32"/>
+                <w:cs/>
+              </w:rPr>
+            </w:pPr>
+            <w:r>
+              <w:rPr>
+                <w:rFonts w:ascii="TH Sarabun New" w:hAnsi="TH Sarabun New" w:hint="cs"/>
+                <w:sz w:val="32"/>
+                <w:szCs w:val="32"/>
+                <w:cs/>
+              </w:rPr>
+              <w:t>แก้ไข</w:t>
+            </w:r>
+          </w:p>
+        </w:tc>
+        <w:tc>
+          <w:tcPr>
+            <w:tcW w:w="1659" w:type="dxa"/>
+            <w:shd w:val="clear" w:color="auto" w:fill="auto"/>
+          </w:tcPr>
+          <w:p>
+            <w:pPr>
+              <w:jc w:val="center"/>
+              <w:rPr>
+                <w:rFonts w:ascii="TH Sarabun New" w:hAnsi="TH Sarabun New"/>
+                <w:sz w:val="32"/>
+                <w:szCs w:val="32"/>
+              </w:rPr>
+            </w:pPr>
+            <w:r>
+              <w:rPr>
+                <w:rFonts w:ascii="TH Sarabun New" w:hAnsi="TH Sarabun New"/>
+                <w:sz w:val="32"/>
+                <w:szCs w:val="32"/>
+                <w:cs/>
+              </w:rPr>
+              <w:t>วริศรา</w:t>
+            </w:r>
+            <w:r>
+              <w:rPr>
+                <w:rFonts w:ascii="TH Sarabun New" w:hAnsi="TH Sarabun New" w:hint="cs"/>
+                <w:sz w:val="32"/>
+                <w:szCs w:val="32"/>
+                <w:cs/>
+              </w:rPr>
+              <w:t xml:space="preserve"> </w:t>
+            </w:r>
+            <w:r>
+              <w:rPr>
+                <w:rFonts w:ascii="TH Sarabun New" w:hAnsi="TH Sarabun New"/>
+                <w:sz w:val="32"/>
+                <w:szCs w:val="32"/>
+              </w:rPr>
+              <w:t>(</w:t>
+            </w:r>
+            <w:r>
+              <w:rPr>
+                <w:rFonts w:ascii="TH Sarabun New" w:hAnsi="TH Sarabun New"/>
+                <w:sz w:val="32"/>
+                <w:szCs w:val="32"/>
+              </w:rPr>
+              <w:t>D</w:t>
+            </w:r>
+            <w:r>
+              <w:rPr>
+                <w:rFonts w:ascii="TH Sarabun New" w:hAnsi="TH Sarabun New"/>
+                <w:sz w:val="32"/>
+                <w:szCs w:val="32"/>
+              </w:rPr>
+              <w:t>)</w:t>
+            </w:r>
+          </w:p>
+        </w:tc>
+        <w:tc>
+          <w:tcPr>
+            <w:tcW w:w="1660" w:type="dxa"/>
+            <w:shd w:val="clear" w:color="auto" w:fill="auto"/>
+          </w:tcPr>
+          <w:p>
+            <w:pPr>
+              <w:jc w:val="center"/>
+              <w:rPr>
+                <w:rFonts w:ascii="TH Sarabun New" w:hAnsi="TH Sarabun New"/>
+                <w:sz w:val="32"/>
+                <w:szCs w:val="32"/>
+              </w:rPr>
+            </w:pPr>
+            <w:r>
+              <w:rPr>
+                <w:rFonts w:ascii="TH Sarabun New" w:hAnsi="TH Sarabun New"/>
+                <w:sz w:val="32"/>
+                <w:szCs w:val="32"/>
+                <w:cs/>
+              </w:rPr>
+              <w:t>กิตติพศ</w:t>
+            </w:r>
+            <w:r>
+              <w:rPr>
+                <w:rFonts w:ascii="TH Sarabun New" w:hAnsi="TH Sarabun New" w:hint="cs"/>
+                <w:sz w:val="32"/>
+                <w:szCs w:val="32"/>
+                <w:cs/>
+              </w:rPr>
+              <w:t xml:space="preserve"> </w:t>
+            </w:r>
+            <w:r>
+              <w:rPr>
+                <w:rFonts w:ascii="TH Sarabun New" w:hAnsi="TH Sarabun New"/>
+                <w:sz w:val="32"/>
+                <w:szCs w:val="32"/>
+              </w:rPr>
+              <w:t>(</w:t>
+            </w:r>
+            <w:r>
+              <w:rPr>
+                <w:rFonts w:ascii="TH Sarabun New" w:hAnsi="TH Sarabun New"/>
+                <w:sz w:val="32"/>
+                <w:szCs w:val="32"/>
+              </w:rPr>
+              <w:t>SP</w:t>
+            </w:r>
+            <w:r>
+              <w:rPr>
+                <w:rFonts w:ascii="TH Sarabun New" w:hAnsi="TH Sarabun New"/>
+                <w:sz w:val="32"/>
+                <w:szCs w:val="32"/>
+              </w:rPr>
+              <w:t>)</w:t>
+            </w:r>
+          </w:p>
+        </w:tc>
+      </w:tr>
+      <w:tr>
+        <w:tc>
+          <w:tcPr>
+            <w:tcW w:w="985" w:type="dxa"/>
+            <w:shd w:val="clear" w:color="auto" w:fill="auto"/>
+          </w:tcPr>
+          <w:p>
+            <w:pPr>
+              <w:jc w:val="center"/>
+              <w:rPr>
+                <w:rFonts w:ascii="TH Sarabun New" w:hAnsi="TH Sarabun New"/>
+                <w:sz w:val="32"/>
+                <w:szCs w:val="32"/>
+              </w:rPr>
+            </w:pPr>
+            <w:r>
+              <w:rPr>
+                <w:rFonts w:ascii="TH Sarabun New" w:hAnsi="TH Sarabun New"/>
+                <w:sz w:val="32"/>
+                <w:szCs w:val="32"/>
+              </w:rPr>
               <w:t>1.</w:t>
             </w:r>
             <w:r>
@@ -1039,7 +1187,7 @@
         </w:tc>
         <w:tc>
           <w:tcPr>
-            <w:tcW w:w="1800" w:type="dxa"/>
+            <w:tcW w:w="2070" w:type="dxa"/>
             <w:shd w:val="clear" w:color="auto" w:fill="auto"/>
           </w:tcPr>
           <w:p>
@@ -1088,12 +1236,11 @@
         </w:tc>
         <w:tc>
           <w:tcPr>
-            <w:tcW w:w="2192" w:type="dxa"/>
+            <w:tcW w:w="1922" w:type="dxa"/>
             <w:shd w:val="clear" w:color="auto" w:fill="auto"/>
           </w:tcPr>
           <w:p>
             <w:pPr>
-              <w:jc w:val="center"/>
               <w:rPr>
                 <w:rFonts w:ascii="TH Sarabun New" w:hAnsi="TH Sarabun New"/>
                 <w:sz w:val="32"/>
@@ -1209,7 +1356,7 @@
 </file>
 
 <file path=word/endnotes.xml><?xml version="1.0" encoding="utf-8"?>
-<w:endnotes xmlns:wpc="http://schemas.microsoft.com/office/word/2010/wordprocessingCanvas" xmlns:cx="http://schemas.microsoft.com/office/drawing/2014/chartex" xmlns:cx1="http://schemas.microsoft.com/office/drawing/2015/9/8/chartex" xmlns:cx2="http://schemas.microsoft.com/office/drawing/2015/10/21/chartex" xmlns:cx3="http://schemas.microsoft.com/office/drawing/2016/5/9/chartex" xmlns:cx4="http://schemas.microsoft.com/office/drawing/2016/5/10/chartex" xmlns:cx5="http://schemas.microsoft.com/office/drawing/2016/5/11/chartex" xmlns:cx6="http://schemas.microsoft.com/office/drawing/2016/5/12/chartex" xmlns:cx7="http://schemas.microsoft.com/office/drawing/2016/5/13/chartex" xmlns:cx8="http://schemas.microsoft.com/office/drawing/2016/5/14/chartex" xmlns:mc="http://schemas.openxmlformats.org/markup-compatibility/2006" xmlns:aink="http://schemas.microsoft.com/office/drawing/2016/ink" xmlns:am3d="http://schemas.microsoft.com/office/drawing/2017/model3d" xmlns:o="urn:schemas-microsoft-com:office:office" xmlns:r="http://schemas.openxmlformats.org/officeDocument/2006/relationships" xmlns:m="http://schemas.openxmlformats.org/officeDocument/2006/math" xmlns:v="urn:schemas-microsoft-com:vml" xmlns:wp14="http://schemas.microsoft.com/office/word/2010/wordprocessingDrawing" xmlns:wp="http://schemas.openxmlformats.org/drawingml/2006/wordprocessingDrawing" xmlns:w10="urn:schemas-microsoft-com:office:word" xmlns:w="http://schemas.openxmlformats.org/wordprocessingml/2006/main" xmlns:w14="http://schemas.microsoft.com/office/word/2010/wordml" xmlns:w15="http://schemas.microsoft.com/office/word/2012/wordml" xmlns:w16cex="http://schemas.microsoft.com/office/word/2018/wordml/cex" xmlns:w16cid="http://schemas.microsoft.com/office/word/2016/wordml/cid" xmlns:w16="http://schemas.microsoft.com/office/word/2018/wordml" xmlns:w16se="http://schemas.microsoft.com/office/word/2015/wordml/symex" xmlns:wpg="http://schemas.microsoft.com/office/word/2010/wordprocessingGroup" xmlns:wpi="http://schemas.microsoft.com/office/word/2010/wordprocessingInk" xmlns:wne="http://schemas.microsoft.com/office/word/2006/wordml" xmlns:wps="http://schemas.microsoft.com/office/word/2010/wordprocessingShape" mc:Ignorable="w14 w15 w16se w16cid w16 w16cex wp14">
+<w:endnotes xmlns:wpc="http://schemas.microsoft.com/office/word/2010/wordprocessingCanvas" xmlns:cx="http://schemas.microsoft.com/office/drawing/2014/chartex" xmlns:cx1="http://schemas.microsoft.com/office/drawing/2015/9/8/chartex" xmlns:cx2="http://schemas.microsoft.com/office/drawing/2015/10/21/chartex" xmlns:cx3="http://schemas.microsoft.com/office/drawing/2016/5/9/chartex" xmlns:cx4="http://schemas.microsoft.com/office/drawing/2016/5/10/chartex" xmlns:cx5="http://schemas.microsoft.com/office/drawing/2016/5/11/chartex" xmlns:cx6="http://schemas.microsoft.com/office/drawing/2016/5/12/chartex" xmlns:cx7="http://schemas.microsoft.com/office/drawing/2016/5/13/chartex" xmlns:cx8="http://schemas.microsoft.com/office/drawing/2016/5/14/chartex" xmlns:mc="http://schemas.openxmlformats.org/markup-compatibility/2006" xmlns:aink="http://schemas.microsoft.com/office/drawing/2016/ink" xmlns:am3d="http://schemas.microsoft.com/office/drawing/2017/model3d" xmlns:o="urn:schemas-microsoft-com:office:office" xmlns:r="http://schemas.openxmlformats.org/officeDocument/2006/relationships" xmlns:m="http://schemas.openxmlformats.org/officeDocument/2006/math" xmlns:v="urn:schemas-microsoft-com:vml" xmlns:wp14="http://schemas.microsoft.com/office/word/2010/wordprocessingDrawing" xmlns:wp="http://schemas.openxmlformats.org/drawingml/2006/wordprocessingDrawing" xmlns:w10="urn:schemas-microsoft-com:office:word" xmlns:w="http://schemas.openxmlformats.org/wordprocessingml/2006/main" xmlns:w14="http://schemas.microsoft.com/office/word/2010/wordml" xmlns:w15="http://schemas.microsoft.com/office/word/2012/wordml" xmlns:w16cex="http://schemas.microsoft.com/office/word/2018/wordml/cex" xmlns:w16cid="http://schemas.microsoft.com/office/word/2016/wordml/cid" xmlns:w16="http://schemas.microsoft.com/office/word/2018/wordml" xmlns:w16sdtdh="http://schemas.microsoft.com/office/word/2020/wordml/sdtdatahash" xmlns:w16se="http://schemas.microsoft.com/office/word/2015/wordml/symex" xmlns:wpg="http://schemas.microsoft.com/office/word/2010/wordprocessingGroup" xmlns:wpi="http://schemas.microsoft.com/office/word/2010/wordprocessingInk" xmlns:wne="http://schemas.microsoft.com/office/word/2006/wordml" xmlns:wps="http://schemas.microsoft.com/office/word/2010/wordprocessingShape" mc:Ignorable="w14 w15 w16se w16cid w16 w16cex w16sdtdh wp14">
   <w:endnote w:type="separator" w:id="-1">
     <w:p>
       <w:pPr>
@@ -1234,10 +1381,10 @@
 </file>
 
 <file path=word/footer1.xml><?xml version="1.0" encoding="utf-8"?>
-<w:ftr xmlns:wpc="http://schemas.microsoft.com/office/word/2010/wordprocessingCanvas" xmlns:cx="http://schemas.microsoft.com/office/drawing/2014/chartex" xmlns:cx1="http://schemas.microsoft.com/office/drawing/2015/9/8/chartex" xmlns:cx2="http://schemas.microsoft.com/office/drawing/2015/10/21/chartex" xmlns:cx3="http://schemas.microsoft.com/office/drawing/2016/5/9/chartex" xmlns:cx4="http://schemas.microsoft.com/office/drawing/2016/5/10/chartex" xmlns:cx5="http://schemas.microsoft.com/office/drawing/2016/5/11/chartex" xmlns:cx6="http://schemas.microsoft.com/office/drawing/2016/5/12/chartex" xmlns:cx7="http://schemas.microsoft.com/office/drawing/2016/5/13/chartex" xmlns:cx8="http://schemas.microsoft.com/office/drawing/2016/5/14/chartex" xmlns:mc="http://schemas.openxmlformats.org/markup-compatibility/2006" xmlns:aink="http://schemas.microsoft.com/office/drawing/2016/ink" xmlns:am3d="http://schemas.microsoft.com/office/drawing/2017/model3d" xmlns:o="urn:schemas-microsoft-com:office:office" xmlns:r="http://schemas.openxmlformats.org/officeDocument/2006/relationships" xmlns:m="http://schemas.openxmlformats.org/officeDocument/2006/math" xmlns:v="urn:schemas-microsoft-com:vml" xmlns:wp14="http://schemas.microsoft.com/office/word/2010/wordprocessingDrawing" xmlns:wp="http://schemas.openxmlformats.org/drawingml/2006/wordprocessingDrawing" xmlns:w10="urn:schemas-microsoft-com:office:word" xmlns:w="http://schemas.openxmlformats.org/wordprocessingml/2006/main" xmlns:w14="http://schemas.microsoft.com/office/word/2010/wordml" xmlns:w15="http://schemas.microsoft.com/office/word/2012/wordml" xmlns:w16cex="http://schemas.microsoft.com/office/word/2018/wordml/cex" xmlns:w16cid="http://schemas.microsoft.com/office/word/2016/wordml/cid" xmlns:w16="http://schemas.microsoft.com/office/word/2018/wordml" xmlns:w16se="http://schemas.microsoft.com/office/word/2015/wordml/symex" xmlns:wpg="http://schemas.microsoft.com/office/word/2010/wordprocessingGroup" xmlns:wpi="http://schemas.microsoft.com/office/word/2010/wordprocessingInk" xmlns:wne="http://schemas.microsoft.com/office/word/2006/wordml" xmlns:wps="http://schemas.microsoft.com/office/word/2010/wordprocessingShape" mc:Ignorable="w14 w15 w16se w16cid w16 w16cex wp14">
+<w:ftr xmlns:wpc="http://schemas.microsoft.com/office/word/2010/wordprocessingCanvas" xmlns:cx="http://schemas.microsoft.com/office/drawing/2014/chartex" xmlns:cx1="http://schemas.microsoft.com/office/drawing/2015/9/8/chartex" xmlns:cx2="http://schemas.microsoft.com/office/drawing/2015/10/21/chartex" xmlns:cx3="http://schemas.microsoft.com/office/drawing/2016/5/9/chartex" xmlns:cx4="http://schemas.microsoft.com/office/drawing/2016/5/10/chartex" xmlns:cx5="http://schemas.microsoft.com/office/drawing/2016/5/11/chartex" xmlns:cx6="http://schemas.microsoft.com/office/drawing/2016/5/12/chartex" xmlns:cx7="http://schemas.microsoft.com/office/drawing/2016/5/13/chartex" xmlns:cx8="http://schemas.microsoft.com/office/drawing/2016/5/14/chartex" xmlns:mc="http://schemas.openxmlformats.org/markup-compatibility/2006" xmlns:aink="http://schemas.microsoft.com/office/drawing/2016/ink" xmlns:am3d="http://schemas.microsoft.com/office/drawing/2017/model3d" xmlns:o="urn:schemas-microsoft-com:office:office" xmlns:r="http://schemas.openxmlformats.org/officeDocument/2006/relationships" xmlns:m="http://schemas.openxmlformats.org/officeDocument/2006/math" xmlns:v="urn:schemas-microsoft-com:vml" xmlns:wp14="http://schemas.microsoft.com/office/word/2010/wordprocessingDrawing" xmlns:wp="http://schemas.openxmlformats.org/drawingml/2006/wordprocessingDrawing" xmlns:w10="urn:schemas-microsoft-com:office:word" xmlns:w="http://schemas.openxmlformats.org/wordprocessingml/2006/main" xmlns:w14="http://schemas.microsoft.com/office/word/2010/wordml" xmlns:w15="http://schemas.microsoft.com/office/word/2012/wordml" xmlns:w16cex="http://schemas.microsoft.com/office/word/2018/wordml/cex" xmlns:w16cid="http://schemas.microsoft.com/office/word/2016/wordml/cid" xmlns:w16="http://schemas.microsoft.com/office/word/2018/wordml" xmlns:w16sdtdh="http://schemas.microsoft.com/office/word/2020/wordml/sdtdatahash" xmlns:w16se="http://schemas.microsoft.com/office/word/2015/wordml/symex" xmlns:wpg="http://schemas.microsoft.com/office/word/2010/wordprocessingGroup" xmlns:wpi="http://schemas.microsoft.com/office/word/2010/wordprocessingInk" xmlns:wne="http://schemas.microsoft.com/office/word/2006/wordml" xmlns:wps="http://schemas.microsoft.com/office/word/2010/wordprocessingShape" mc:Ignorable="w14 w15 w16se w16cid w16 w16cex w16sdtdh wp14">
   <w:p>
     <w:pPr>
-      <w:pStyle w:val="Footer"/>
+      <w:pStyle w:val="a5"/>
       <w:rPr>
         <w:noProof/>
       </w:rPr>
@@ -1245,7 +1392,7 @@
   </w:p>
   <w:p>
     <w:pPr>
-      <w:pStyle w:val="Footer"/>
+      <w:pStyle w:val="a5"/>
     </w:pPr>
     <w:r>
       <w:rPr>
@@ -1319,7 +1466,7 @@
 </file>
 
 <file path=word/footnotes.xml><?xml version="1.0" encoding="utf-8"?>
-<w:footnotes xmlns:wpc="http://schemas.microsoft.com/office/word/2010/wordprocessingCanvas" xmlns:cx="http://schemas.microsoft.com/office/drawing/2014/chartex" xmlns:cx1="http://schemas.microsoft.com/office/drawing/2015/9/8/chartex" xmlns:cx2="http://schemas.microsoft.com/office/drawing/2015/10/21/chartex" xmlns:cx3="http://schemas.microsoft.com/office/drawing/2016/5/9/chartex" xmlns:cx4="http://schemas.microsoft.com/office/drawing/2016/5/10/chartex" xmlns:cx5="http://schemas.microsoft.com/office/drawing/2016/5/11/chartex" xmlns:cx6="http://schemas.microsoft.com/office/drawing/2016/5/12/chartex" xmlns:cx7="http://schemas.microsoft.com/office/drawing/2016/5/13/chartex" xmlns:cx8="http://schemas.microsoft.com/office/drawing/2016/5/14/chartex" xmlns:mc="http://schemas.openxmlformats.org/markup-compatibility/2006" xmlns:aink="http://schemas.microsoft.com/office/drawing/2016/ink" xmlns:am3d="http://schemas.microsoft.com/office/drawing/2017/model3d" xmlns:o="urn:schemas-microsoft-com:office:office" xmlns:r="http://schemas.openxmlformats.org/officeDocument/2006/relationships" xmlns:m="http://schemas.openxmlformats.org/officeDocument/2006/math" xmlns:v="urn:schemas-microsoft-com:vml" xmlns:wp14="http://schemas.microsoft.com/office/word/2010/wordprocessingDrawing" xmlns:wp="http://schemas.openxmlformats.org/drawingml/2006/wordprocessingDrawing" xmlns:w10="urn:schemas-microsoft-com:office:word" xmlns:w="http://schemas.openxmlformats.org/wordprocessingml/2006/main" xmlns:w14="http://schemas.microsoft.com/office/word/2010/wordml" xmlns:w15="http://schemas.microsoft.com/office/word/2012/wordml" xmlns:w16cex="http://schemas.microsoft.com/office/word/2018/wordml/cex" xmlns:w16cid="http://schemas.microsoft.com/office/word/2016/wordml/cid" xmlns:w16="http://schemas.microsoft.com/office/word/2018/wordml" xmlns:w16se="http://schemas.microsoft.com/office/word/2015/wordml/symex" xmlns:wpg="http://schemas.microsoft.com/office/word/2010/wordprocessingGroup" xmlns:wpi="http://schemas.microsoft.com/office/word/2010/wordprocessingInk" xmlns:wne="http://schemas.microsoft.com/office/word/2006/wordml" xmlns:wps="http://schemas.microsoft.com/office/word/2010/wordprocessingShape" mc:Ignorable="w14 w15 w16se w16cid w16 w16cex wp14">
+<w:footnotes xmlns:wpc="http://schemas.microsoft.com/office/word/2010/wordprocessingCanvas" xmlns:cx="http://schemas.microsoft.com/office/drawing/2014/chartex" xmlns:cx1="http://schemas.microsoft.com/office/drawing/2015/9/8/chartex" xmlns:cx2="http://schemas.microsoft.com/office/drawing/2015/10/21/chartex" xmlns:cx3="http://schemas.microsoft.com/office/drawing/2016/5/9/chartex" xmlns:cx4="http://schemas.microsoft.com/office/drawing/2016/5/10/chartex" xmlns:cx5="http://schemas.microsoft.com/office/drawing/2016/5/11/chartex" xmlns:cx6="http://schemas.microsoft.com/office/drawing/2016/5/12/chartex" xmlns:cx7="http://schemas.microsoft.com/office/drawing/2016/5/13/chartex" xmlns:cx8="http://schemas.microsoft.com/office/drawing/2016/5/14/chartex" xmlns:mc="http://schemas.openxmlformats.org/markup-compatibility/2006" xmlns:aink="http://schemas.microsoft.com/office/drawing/2016/ink" xmlns:am3d="http://schemas.microsoft.com/office/drawing/2017/model3d" xmlns:o="urn:schemas-microsoft-com:office:office" xmlns:r="http://schemas.openxmlformats.org/officeDocument/2006/relationships" xmlns:m="http://schemas.openxmlformats.org/officeDocument/2006/math" xmlns:v="urn:schemas-microsoft-com:vml" xmlns:wp14="http://schemas.microsoft.com/office/word/2010/wordprocessingDrawing" xmlns:wp="http://schemas.openxmlformats.org/drawingml/2006/wordprocessingDrawing" xmlns:w10="urn:schemas-microsoft-com:office:word" xmlns:w="http://schemas.openxmlformats.org/wordprocessingml/2006/main" xmlns:w14="http://schemas.microsoft.com/office/word/2010/wordml" xmlns:w15="http://schemas.microsoft.com/office/word/2012/wordml" xmlns:w16cex="http://schemas.microsoft.com/office/word/2018/wordml/cex" xmlns:w16cid="http://schemas.microsoft.com/office/word/2016/wordml/cid" xmlns:w16="http://schemas.microsoft.com/office/word/2018/wordml" xmlns:w16sdtdh="http://schemas.microsoft.com/office/word/2020/wordml/sdtdatahash" xmlns:w16se="http://schemas.microsoft.com/office/word/2015/wordml/symex" xmlns:wpg="http://schemas.microsoft.com/office/word/2010/wordprocessingGroup" xmlns:wpi="http://schemas.microsoft.com/office/word/2010/wordprocessingInk" xmlns:wne="http://schemas.microsoft.com/office/word/2006/wordml" xmlns:wps="http://schemas.microsoft.com/office/word/2010/wordprocessingShape" mc:Ignorable="w14 w15 w16se w16cid w16 w16cex w16sdtdh wp14">
   <w:footnote w:type="separator" w:id="-1">
     <w:p>
       <w:pPr>
@@ -1344,10 +1491,10 @@
 </file>
 
 <file path=word/header1.xml><?xml version="1.0" encoding="utf-8"?>
-<w:hdr xmlns:wpc="http://schemas.microsoft.com/office/word/2010/wordprocessingCanvas" xmlns:cx="http://schemas.microsoft.com/office/drawing/2014/chartex" xmlns:cx1="http://schemas.microsoft.com/office/drawing/2015/9/8/chartex" xmlns:cx2="http://schemas.microsoft.com/office/drawing/2015/10/21/chartex" xmlns:cx3="http://schemas.microsoft.com/office/drawing/2016/5/9/chartex" xmlns:cx4="http://schemas.microsoft.com/office/drawing/2016/5/10/chartex" xmlns:cx5="http://schemas.microsoft.com/office/drawing/2016/5/11/chartex" xmlns:cx6="http://schemas.microsoft.com/office/drawing/2016/5/12/chartex" xmlns:cx7="http://schemas.microsoft.com/office/drawing/2016/5/13/chartex" xmlns:cx8="http://schemas.microsoft.com/office/drawing/2016/5/14/chartex" xmlns:mc="http://schemas.openxmlformats.org/markup-compatibility/2006" xmlns:aink="http://schemas.microsoft.com/office/drawing/2016/ink" xmlns:am3d="http://schemas.microsoft.com/office/drawing/2017/model3d" xmlns:o="urn:schemas-microsoft-com:office:office" xmlns:r="http://schemas.openxmlformats.org/officeDocument/2006/relationships" xmlns:m="http://schemas.openxmlformats.org/officeDocument/2006/math" xmlns:v="urn:schemas-microsoft-com:vml" xmlns:wp14="http://schemas.microsoft.com/office/word/2010/wordprocessingDrawing" xmlns:wp="http://schemas.openxmlformats.org/drawingml/2006/wordprocessingDrawing" xmlns:w10="urn:schemas-microsoft-com:office:word" xmlns:w="http://schemas.openxmlformats.org/wordprocessingml/2006/main" xmlns:w14="http://schemas.microsoft.com/office/word/2010/wordml" xmlns:w15="http://schemas.microsoft.com/office/word/2012/wordml" xmlns:w16cex="http://schemas.microsoft.com/office/word/2018/wordml/cex" xmlns:w16cid="http://schemas.microsoft.com/office/word/2016/wordml/cid" xmlns:w16="http://schemas.microsoft.com/office/word/2018/wordml" xmlns:w16se="http://schemas.microsoft.com/office/word/2015/wordml/symex" xmlns:wpg="http://schemas.microsoft.com/office/word/2010/wordprocessingGroup" xmlns:wpi="http://schemas.microsoft.com/office/word/2010/wordprocessingInk" xmlns:wne="http://schemas.microsoft.com/office/word/2006/wordml" xmlns:wps="http://schemas.microsoft.com/office/word/2010/wordprocessingShape" mc:Ignorable="w14 w15 w16se w16cid w16 w16cex wp14">
+<w:hdr xmlns:wpc="http://schemas.microsoft.com/office/word/2010/wordprocessingCanvas" xmlns:cx="http://schemas.microsoft.com/office/drawing/2014/chartex" xmlns:cx1="http://schemas.microsoft.com/office/drawing/2015/9/8/chartex" xmlns:cx2="http://schemas.microsoft.com/office/drawing/2015/10/21/chartex" xmlns:cx3="http://schemas.microsoft.com/office/drawing/2016/5/9/chartex" xmlns:cx4="http://schemas.microsoft.com/office/drawing/2016/5/10/chartex" xmlns:cx5="http://schemas.microsoft.com/office/drawing/2016/5/11/chartex" xmlns:cx6="http://schemas.microsoft.com/office/drawing/2016/5/12/chartex" xmlns:cx7="http://schemas.microsoft.com/office/drawing/2016/5/13/chartex" xmlns:cx8="http://schemas.microsoft.com/office/drawing/2016/5/14/chartex" xmlns:mc="http://schemas.openxmlformats.org/markup-compatibility/2006" xmlns:aink="http://schemas.microsoft.com/office/drawing/2016/ink" xmlns:am3d="http://schemas.microsoft.com/office/drawing/2017/model3d" xmlns:o="urn:schemas-microsoft-com:office:office" xmlns:r="http://schemas.openxmlformats.org/officeDocument/2006/relationships" xmlns:m="http://schemas.openxmlformats.org/officeDocument/2006/math" xmlns:v="urn:schemas-microsoft-com:vml" xmlns:wp14="http://schemas.microsoft.com/office/word/2010/wordprocessingDrawing" xmlns:wp="http://schemas.openxmlformats.org/drawingml/2006/wordprocessingDrawing" xmlns:w10="urn:schemas-microsoft-com:office:word" xmlns:w="http://schemas.openxmlformats.org/wordprocessingml/2006/main" xmlns:w14="http://schemas.microsoft.com/office/word/2010/wordml" xmlns:w15="http://schemas.microsoft.com/office/word/2012/wordml" xmlns:w16cex="http://schemas.microsoft.com/office/word/2018/wordml/cex" xmlns:w16cid="http://schemas.microsoft.com/office/word/2016/wordml/cid" xmlns:w16="http://schemas.microsoft.com/office/word/2018/wordml" xmlns:w16sdtdh="http://schemas.microsoft.com/office/word/2020/wordml/sdtdatahash" xmlns:w16se="http://schemas.microsoft.com/office/word/2015/wordml/symex" xmlns:wpg="http://schemas.microsoft.com/office/word/2010/wordprocessingGroup" xmlns:wpi="http://schemas.microsoft.com/office/word/2010/wordprocessingInk" xmlns:wne="http://schemas.microsoft.com/office/word/2006/wordml" xmlns:wps="http://schemas.microsoft.com/office/word/2010/wordprocessingShape" mc:Ignorable="w14 w15 w16se w16cid w16 w16cex w16sdtdh wp14">
   <w:p>
     <w:pPr>
-      <w:pStyle w:val="Header"/>
+      <w:pStyle w:val="a3"/>
     </w:pPr>
     <w:r>
       <w:rPr>
@@ -1421,7 +1568,7 @@
 </file>
 
 <file path=word/styles.xml><?xml version="1.0" encoding="utf-8"?>
-<w:styles xmlns:mc="http://schemas.openxmlformats.org/markup-compatibility/2006" xmlns:r="http://schemas.openxmlformats.org/officeDocument/2006/relationships" xmlns:w="http://schemas.openxmlformats.org/wordprocessingml/2006/main" xmlns:w14="http://schemas.microsoft.com/office/word/2010/wordml" xmlns:w15="http://schemas.microsoft.com/office/word/2012/wordml" xmlns:w16cex="http://schemas.microsoft.com/office/word/2018/wordml/cex" xmlns:w16cid="http://schemas.microsoft.com/office/word/2016/wordml/cid" xmlns:w16="http://schemas.microsoft.com/office/word/2018/wordml" xmlns:w16se="http://schemas.microsoft.com/office/word/2015/wordml/symex" mc:Ignorable="w14 w15 w16se w16cid w16 w16cex">
+<w:styles xmlns:mc="http://schemas.openxmlformats.org/markup-compatibility/2006" xmlns:r="http://schemas.openxmlformats.org/officeDocument/2006/relationships" xmlns:w="http://schemas.openxmlformats.org/wordprocessingml/2006/main" xmlns:w14="http://schemas.microsoft.com/office/word/2010/wordml" xmlns:w15="http://schemas.microsoft.com/office/word/2012/wordml" xmlns:w16cex="http://schemas.microsoft.com/office/word/2018/wordml/cex" xmlns:w16cid="http://schemas.microsoft.com/office/word/2016/wordml/cid" xmlns:w16="http://schemas.microsoft.com/office/word/2018/wordml" xmlns:w16sdtdh="http://schemas.microsoft.com/office/word/2020/wordml/sdtdatahash" xmlns:w16se="http://schemas.microsoft.com/office/word/2015/wordml/symex" mc:Ignorable="w14 w15 w16se w16cid w16 w16cex w16sdtdh">
   <w:docDefaults>
     <w:rPrDefault>
       <w:rPr>
@@ -1815,7 +1962,7 @@
     <w:lsdException w:name="Unresolved Mention" w:semiHidden="1" w:unhideWhenUsed="1"/>
     <w:lsdException w:name="Smart Link" w:semiHidden="1" w:unhideWhenUsed="1"/>
   </w:latentStyles>
-  <w:style w:type="paragraph" w:default="1" w:styleId="Normal">
+  <w:style w:type="paragraph" w:default="1" w:styleId="a">
     <w:name w:val="Normal"/>
     <w:qFormat/>
     <w:rsid w:val="0009770B"/>
@@ -1823,13 +1970,13 @@
       <w:rFonts w:cs="TH Sarabun New"/>
     </w:rPr>
   </w:style>
-  <w:style w:type="character" w:default="1" w:styleId="DefaultParagraphFont">
+  <w:style w:type="character" w:default="1" w:styleId="a0">
     <w:name w:val="Default Paragraph Font"/>
     <w:uiPriority w:val="1"/>
     <w:semiHidden/>
     <w:unhideWhenUsed/>
   </w:style>
-  <w:style w:type="table" w:default="1" w:styleId="TableNormal">
+  <w:style w:type="table" w:default="1" w:styleId="a1">
     <w:name w:val="Normal Table"/>
     <w:uiPriority w:val="99"/>
     <w:semiHidden/>
@@ -1844,16 +1991,16 @@
       </w:tblCellMar>
     </w:tblPr>
   </w:style>
-  <w:style w:type="numbering" w:default="1" w:styleId="NoList">
+  <w:style w:type="numbering" w:default="1" w:styleId="a2">
     <w:name w:val="No List"/>
     <w:uiPriority w:val="99"/>
     <w:semiHidden/>
     <w:unhideWhenUsed/>
   </w:style>
-  <w:style w:type="paragraph" w:styleId="Header">
+  <w:style w:type="paragraph" w:styleId="a3">
     <w:name w:val="header"/>
-    <w:basedOn w:val="Normal"/>
-    <w:link w:val="HeaderChar"/>
+    <w:basedOn w:val="a"/>
+    <w:link w:val="a4"/>
     <w:uiPriority w:val="99"/>
     <w:unhideWhenUsed/>
     <w:rsid w:val="00C60201"/>
@@ -1868,20 +2015,20 @@
       <w:rFonts w:cs="Angsana New"/>
     </w:rPr>
   </w:style>
-  <w:style w:type="character" w:customStyle="1" w:styleId="HeaderChar">
-    <w:name w:val="Header Char"/>
-    <w:basedOn w:val="DefaultParagraphFont"/>
-    <w:link w:val="Header"/>
+  <w:style w:type="character" w:customStyle="1" w:styleId="a4">
+    <w:name w:val="หัวกระดาษ อักขระ"/>
+    <w:basedOn w:val="a0"/>
+    <w:link w:val="a3"/>
     <w:uiPriority w:val="99"/>
     <w:rsid w:val="00C60201"/>
     <w:rPr>
       <w:rFonts w:cs="Angsana New"/>
     </w:rPr>
   </w:style>
-  <w:style w:type="paragraph" w:styleId="Footer">
+  <w:style w:type="paragraph" w:styleId="a5">
     <w:name w:val="footer"/>
-    <w:basedOn w:val="Normal"/>
-    <w:link w:val="FooterChar"/>
+    <w:basedOn w:val="a"/>
+    <w:link w:val="a6"/>
     <w:uiPriority w:val="99"/>
     <w:unhideWhenUsed/>
     <w:rsid w:val="00C60201"/>
@@ -1896,19 +2043,19 @@
       <w:rFonts w:cs="Angsana New"/>
     </w:rPr>
   </w:style>
-  <w:style w:type="character" w:customStyle="1" w:styleId="FooterChar">
-    <w:name w:val="Footer Char"/>
-    <w:basedOn w:val="DefaultParagraphFont"/>
-    <w:link w:val="Footer"/>
+  <w:style w:type="character" w:customStyle="1" w:styleId="a6">
+    <w:name w:val="ท้ายกระดาษ อักขระ"/>
+    <w:basedOn w:val="a0"/>
+    <w:link w:val="a5"/>
     <w:uiPriority w:val="99"/>
     <w:rsid w:val="00C60201"/>
     <w:rPr>
       <w:rFonts w:cs="Angsana New"/>
     </w:rPr>
   </w:style>
-  <w:style w:type="table" w:styleId="TableGrid">
+  <w:style w:type="table" w:styleId="a7">
     <w:name w:val="Table Grid"/>
-    <w:basedOn w:val="TableNormal"/>
+    <w:basedOn w:val="a1"/>
     <w:uiPriority w:val="39"/>
     <w:rsid w:val="00C60201"/>
     <w:pPr>

</xml_diff>